<commit_message>
Publish of github pages from Gradle
</commit_message>
<xml_diff>
--- a/resources/DE-Vorab-Fragebogen.docx
+++ b/resources/DE-Vorab-Fragebogen.docx
@@ -11,10 +11,7 @@
         </w:numPr>
       </w:pPr>
       <w:r>
-        <w:t>Vorab-Fragebogen</w:t>
-      </w:r>
-      <w:r>
-        <w:t xml:space="preserve"> (</w:t>
+        <w:t>Vorab-Fragebogen (</w:t>
       </w:r>
       <w:r>
         <w:rPr>
@@ -32,7 +29,15 @@
       </w:r>
       <w:r>
         <w:br/>
-        <w:t>&lt;Name-der-Stakeholder&gt;</w:t>
+        <w:t>&lt;Name-der-</w:t>
+      </w:r>
+      <w:proofErr w:type="spellStart"/>
+      <w:r>
+        <w:t>Stakeholder</w:t>
+      </w:r>
+      <w:proofErr w:type="spellEnd"/>
+      <w:r>
+        <w:t>&gt;</w:t>
       </w:r>
     </w:p>
     <w:p>
@@ -58,16 +63,16 @@
       <w:pPr>
         <w:pStyle w:val="Untertitel"/>
       </w:pPr>
-      <w:bookmarkStart w:id="0" w:name="_GoBack"/>
-      <w:bookmarkEnd w:id="0"/>
-      <w:r>
-        <w:t>&lt;</w:t>
-      </w:r>
-      <w:r>
-        <w:t>Ihr Name (Reviewer/Auditor/Interviewer – inklusive Kontaktdaten</w:t>
-      </w:r>
-      <w:r>
-        <w:t>&gt;</w:t>
+      <w:r>
+        <w:t>&lt;Ihr Name (</w:t>
+      </w:r>
+      <w:proofErr w:type="spellStart"/>
+      <w:r>
+        <w:t>Reviewer</w:t>
+      </w:r>
+      <w:proofErr w:type="spellEnd"/>
+      <w:r>
+        <w:t>/Auditor/Interviewer – inklusive Kontaktdaten&gt;</w:t>
       </w:r>
     </w:p>
     <w:p/>
@@ -76,13 +81,7 @@
         <w:pStyle w:val="Untertitel"/>
       </w:pPr>
       <w:r>
-        <w:t>&lt;</w:t>
-      </w:r>
-      <w:r>
-        <w:t>Einleitung...</w:t>
-      </w:r>
-      <w:r>
-        <w:t>&gt;</w:t>
+        <w:t>&lt;Einleitung...&gt;</w:t>
       </w:r>
     </w:p>
     <w:p/>
@@ -101,7 +100,15 @@
     <w:p/>
     <w:p>
       <w:r>
-        <w:t>Natürlich beschränken wir uns im Gespräch auf Sach- oder Themengebiete, zu denen Sie Stellung beziehen möchten bzw. die Ihr Arbeitsgebiet berühren.</w:t>
+        <w:t>Natürlich beschränken wir uns im Gespräch auf Sach- oder Themengebiete</w:t>
+      </w:r>
+      <w:proofErr w:type="gramStart"/>
+      <w:r>
+        <w:t>, zu</w:t>
+      </w:r>
+      <w:proofErr w:type="gramEnd"/>
+      <w:r>
+        <w:t xml:space="preserve"> denen Sie Stellung beziehen möchten bzw. die Ihr Arbeitsgebiet berühren.</w:t>
       </w:r>
     </w:p>
     <w:p>
@@ -291,22 +298,38 @@
         <w:contextualSpacing w:val="0"/>
       </w:pPr>
       <w:r>
-        <w:t>Welche Stakeholder wurden bei Anforderungen besonders berücksichtigt?</w:t>
-      </w:r>
-    </w:p>
-    <w:p>
-      <w:pPr>
-        <w:pStyle w:val="Listenabsatz"/>
-        <w:numPr>
-          <w:ilvl w:val="0"/>
-          <w:numId w:val="2"/>
-        </w:numPr>
-        <w:spacing w:before="240"/>
-        <w:ind w:left="714" w:hanging="357"/>
-        <w:contextualSpacing w:val="0"/>
-      </w:pPr>
-      <w:r>
-        <w:t>Wurden Stakeholder oder –gruppen bei Anforderungen zu wenig berücksichtigt?</w:t>
+        <w:t xml:space="preserve">Welche </w:t>
+      </w:r>
+      <w:proofErr w:type="spellStart"/>
+      <w:r>
+        <w:t>Stakeholder</w:t>
+      </w:r>
+      <w:proofErr w:type="spellEnd"/>
+      <w:r>
+        <w:t xml:space="preserve"> wurden bei Anforderungen besonders berücksichtigt?</w:t>
+      </w:r>
+    </w:p>
+    <w:p>
+      <w:pPr>
+        <w:pStyle w:val="Listenabsatz"/>
+        <w:numPr>
+          <w:ilvl w:val="0"/>
+          <w:numId w:val="2"/>
+        </w:numPr>
+        <w:spacing w:before="240"/>
+        <w:ind w:left="714" w:hanging="357"/>
+        <w:contextualSpacing w:val="0"/>
+      </w:pPr>
+      <w:r>
+        <w:t xml:space="preserve">Wurden </w:t>
+      </w:r>
+      <w:proofErr w:type="spellStart"/>
+      <w:r>
+        <w:t>Stakeholder</w:t>
+      </w:r>
+      <w:proofErr w:type="spellEnd"/>
+      <w:r>
+        <w:t xml:space="preserve"> oder –gruppen bei Anforderungen zu wenig berücksichtigt?</w:t>
       </w:r>
     </w:p>
     <w:p>
@@ -442,7 +465,15 @@
         <w:contextualSpacing w:val="0"/>
       </w:pPr>
       <w:r>
-        <w:t>Inwieweit wurden die Stakeholder in Test und Qualitätssicherung einbezogen?</w:t>
+        <w:t xml:space="preserve">Inwieweit wurden die </w:t>
+      </w:r>
+      <w:proofErr w:type="spellStart"/>
+      <w:r>
+        <w:t>Stakeholder</w:t>
+      </w:r>
+      <w:proofErr w:type="spellEnd"/>
+      <w:r>
+        <w:t xml:space="preserve"> in Test und Qualitätssicherung einbezogen?</w:t>
       </w:r>
     </w:p>
     <w:p>
@@ -483,11 +514,11 @@
       <w:r>
         <w:t>Wie geschieht die Übergabe von Entwicklung in Betrieb?</w:t>
       </w:r>
-      <w:bookmarkStart w:id="1" w:name="OLE_LINK1"/>
-      <w:bookmarkStart w:id="2" w:name="OLE_LINK2"/>
-    </w:p>
+      <w:bookmarkStart w:id="0" w:name="OLE_LINK1"/>
+      <w:bookmarkStart w:id="1" w:name="OLE_LINK2"/>
+    </w:p>
+    <w:bookmarkEnd w:id="0"/>
     <w:bookmarkEnd w:id="1"/>
-    <w:bookmarkEnd w:id="2"/>
     <w:p>
       <w:pPr>
         <w:pStyle w:val="Listenabsatz"/>
@@ -530,8 +561,13 @@
         <w:contextualSpacing w:val="0"/>
       </w:pPr>
       <w:r>
-        <w:t>Welche Aspekte des Systems fallen im Betrieb besonders positiv oder negativ auf, auch im Vergleich zu anderen Systemen der ÖBB?</w:t>
-      </w:r>
+        <w:t>Welche Aspekte des Systems fallen im Betrieb besonders positiv oder negativ auf, auch im Vergleich zu anderen Systemen</w:t>
+      </w:r>
+      <w:r>
+        <w:t>?</w:t>
+      </w:r>
+      <w:bookmarkStart w:id="2" w:name="_GoBack"/>
+      <w:bookmarkEnd w:id="2"/>
     </w:p>
     <w:p>
       <w:pPr>
@@ -621,28 +657,22 @@
         <w:contextualSpacing w:val="0"/>
       </w:pPr>
       <w:r>
-        <w:t>Welche Dinge/Aspekte am oder mit dem System erscheinen aus Ihrer Sicht besonders problematisch</w:t>
-      </w:r>
-      <w:r>
-        <w:t>?</w:t>
-      </w:r>
-    </w:p>
-    <w:p>
-      <w:pPr>
-        <w:pStyle w:val="Listenabsatz"/>
-        <w:numPr>
-          <w:ilvl w:val="0"/>
-          <w:numId w:val="2"/>
-        </w:numPr>
-        <w:spacing w:before="240"/>
-        <w:ind w:left="714" w:hanging="357"/>
-        <w:contextualSpacing w:val="0"/>
-      </w:pPr>
-      <w:r>
-        <w:t>Welche drei Probleme oder Eigenschaften des Systems stören Sie persönlich am meisten</w:t>
-      </w:r>
-      <w:r>
-        <w:t>?</w:t>
+        <w:t>Welche Dinge/Aspekte am oder mit dem System erscheinen aus Ihrer Sicht besonders problematisch?</w:t>
+      </w:r>
+    </w:p>
+    <w:p>
+      <w:pPr>
+        <w:pStyle w:val="Listenabsatz"/>
+        <w:numPr>
+          <w:ilvl w:val="0"/>
+          <w:numId w:val="2"/>
+        </w:numPr>
+        <w:spacing w:before="240"/>
+        <w:ind w:left="714" w:hanging="357"/>
+        <w:contextualSpacing w:val="0"/>
+      </w:pPr>
+      <w:r>
+        <w:t>Welche drei Probleme oder Eigenschaften des Systems stören Sie persönlich am meisten?</w:t>
       </w:r>
     </w:p>
     <w:p>
@@ -696,13 +726,7 @@
         <w:contextualSpacing w:val="0"/>
       </w:pPr>
       <w:r>
-        <w:t xml:space="preserve">Welche Dinge/Aspekte am oder mit dem System erscheinen aus Ihrer Sicht besonders </w:t>
-      </w:r>
-      <w:r>
-        <w:t>positiv</w:t>
-      </w:r>
-      <w:r>
-        <w:t>?</w:t>
+        <w:t>Welche Dinge/Aspekte am oder mit dem System erscheinen aus Ihrer Sicht besonders positiv?</w:t>
       </w:r>
     </w:p>
     <w:p>
@@ -725,15 +749,20 @@
         <w:pStyle w:val="berschrift1"/>
       </w:pPr>
       <w:r>
-        <w:t>Mit wem sollten wir noch sprechen</w:t>
-      </w:r>
-      <w:r>
-        <w:t>?</w:t>
-      </w:r>
-    </w:p>
-    <w:p>
-      <w:r>
-        <w:t>Welche Beteiligten, Stakeholder, Benutzer oder sonstige Personen oder Personengruppen sollten wir aus Ihrer Sicht einbeziehen?</w:t>
+        <w:t>Mit wem sollten wir noch sprechen?</w:t>
+      </w:r>
+    </w:p>
+    <w:p>
+      <w:r>
+        <w:t xml:space="preserve">Welche Beteiligten, </w:t>
+      </w:r>
+      <w:proofErr w:type="spellStart"/>
+      <w:r>
+        <w:t>Stakeholder</w:t>
+      </w:r>
+      <w:proofErr w:type="spellEnd"/>
+      <w:r>
+        <w:t>, Benutzer oder sonstige Personen oder Personengruppen sollten wir aus Ihrer Sicht einbeziehen?</w:t>
       </w:r>
     </w:p>
     <w:p/>

</xml_diff>